<commit_message>
Add the time plan
</commit_message>
<xml_diff>
--- a/_ProcessDocuments/MeetingMinutes/minute_00_9-02.docx
+++ b/_ProcessDocuments/MeetingMinutes/minute_00_9-02.docx
@@ -4,7 +4,7 @@
   <w:body>
     <w:p>
       <w:pPr>
-        <w:pStyle w:val="Title"/>
+        <w:pStyle w:val="Titel"/>
         <w:rPr>
           <w:lang w:val="da-DK"/>
         </w:rPr>
@@ -39,16 +39,8 @@
         <w:rPr>
           <w:lang w:val="da-DK"/>
         </w:rPr>
-        <w:t xml:space="preserve">9. </w:t>
-      </w:r>
-      <w:proofErr w:type="spellStart"/>
-      <w:r>
-        <w:rPr>
-          <w:lang w:val="da-DK"/>
-        </w:rPr>
-        <w:t>Feb</w:t>
-      </w:r>
-      <w:proofErr w:type="spellEnd"/>
+        <w:t>9. Feb</w:t>
+      </w:r>
     </w:p>
     <w:p>
       <w:pPr>
@@ -89,7 +81,7 @@
     </w:p>
     <w:p>
       <w:pPr>
-        <w:pStyle w:val="ListParagraph"/>
+        <w:pStyle w:val="Listeafsnit"/>
         <w:numPr>
           <w:ilvl w:val="0"/>
           <w:numId w:val="3"/>
@@ -102,40 +94,18 @@
         <w:rPr>
           <w:lang w:val="da-DK"/>
         </w:rPr>
-        <w:t xml:space="preserve">Første model: Kodet i </w:t>
-      </w:r>
-      <w:proofErr w:type="spellStart"/>
-      <w:r>
-        <w:rPr>
-          <w:lang w:val="da-DK"/>
-        </w:rPr>
-        <w:t>matlab</w:t>
-      </w:r>
-      <w:proofErr w:type="spellEnd"/>
-      <w:r>
-        <w:rPr>
-          <w:lang w:val="da-DK"/>
-        </w:rPr>
-        <w:t xml:space="preserve"> (gammel - </w:t>
-      </w:r>
-      <w:proofErr w:type="spellStart"/>
-      <w:r>
-        <w:rPr>
-          <w:lang w:val="da-DK"/>
-        </w:rPr>
-        <w:t>outdated</w:t>
-      </w:r>
-      <w:proofErr w:type="spellEnd"/>
-      <w:r>
-        <w:rPr>
-          <w:lang w:val="da-DK"/>
-        </w:rPr>
-        <w:t>)</w:t>
-      </w:r>
-    </w:p>
-    <w:p>
-      <w:pPr>
-        <w:pStyle w:val="ListParagraph"/>
+        <w:t>Første model: Kodet i matlab</w:t>
+      </w:r>
+      <w:r>
+        <w:rPr>
+          <w:lang w:val="da-DK"/>
+        </w:rPr>
+        <w:t xml:space="preserve"> (gammel - outdated)</w:t>
+      </w:r>
+    </w:p>
+    <w:p>
+      <w:pPr>
+        <w:pStyle w:val="Listeafsnit"/>
         <w:numPr>
           <w:ilvl w:val="0"/>
           <w:numId w:val="3"/>
@@ -148,21 +118,7 @@
         <w:rPr>
           <w:lang w:val="da-DK"/>
         </w:rPr>
-        <w:t xml:space="preserve">Anden model: </w:t>
-      </w:r>
-      <w:proofErr w:type="spellStart"/>
-      <w:r>
-        <w:rPr>
-          <w:lang w:val="da-DK"/>
-        </w:rPr>
-        <w:t>Simulink</w:t>
-      </w:r>
-      <w:proofErr w:type="spellEnd"/>
-      <w:r>
-        <w:rPr>
-          <w:lang w:val="da-DK"/>
-        </w:rPr>
-        <w:t xml:space="preserve"> model (den som vi har fået at vide at vi vil få) - den vil vi bruge</w:t>
+        <w:t>Anden model: Simulink model (den som vi har fået at vide at vi vil få) - den vil vi bruge</w:t>
       </w:r>
     </w:p>
     <w:p>
@@ -187,69 +143,27 @@
         <w:rPr>
           <w:lang w:val="da-DK"/>
         </w:rPr>
-        <w:t xml:space="preserve">ift. Regulering af kølesystemer. Vil gerne se en </w:t>
-      </w:r>
-      <w:proofErr w:type="gramStart"/>
-      <w:r>
-        <w:rPr>
-          <w:lang w:val="da-DK"/>
-        </w:rPr>
-        <w:t>MIMO controller</w:t>
-      </w:r>
-      <w:proofErr w:type="gramEnd"/>
-      <w:r>
-        <w:rPr>
-          <w:lang w:val="da-DK"/>
-        </w:rPr>
-        <w:t xml:space="preserve">. </w:t>
-      </w:r>
-    </w:p>
-    <w:p>
-      <w:pPr>
-        <w:rPr>
-          <w:lang w:val="da-DK"/>
-        </w:rPr>
-      </w:pPr>
-    </w:p>
-    <w:p>
-      <w:pPr>
-        <w:rPr>
-          <w:lang w:val="da-DK"/>
-        </w:rPr>
-      </w:pPr>
-      <w:r>
-        <w:rPr>
-          <w:lang w:val="da-DK"/>
-        </w:rPr>
-        <w:t xml:space="preserve">Vi </w:t>
-      </w:r>
-      <w:proofErr w:type="spellStart"/>
-      <w:r>
-        <w:rPr>
-          <w:lang w:val="da-DK"/>
-        </w:rPr>
-        <w:t>benchmarker</w:t>
-      </w:r>
-      <w:proofErr w:type="spellEnd"/>
-      <w:r>
-        <w:rPr>
-          <w:lang w:val="da-DK"/>
-        </w:rPr>
-        <w:t xml:space="preserve"> vores </w:t>
-      </w:r>
-      <w:proofErr w:type="gramStart"/>
-      <w:r>
-        <w:rPr>
-          <w:lang w:val="da-DK"/>
-        </w:rPr>
-        <w:t>MIMO controller</w:t>
-      </w:r>
-      <w:proofErr w:type="gramEnd"/>
-      <w:r>
-        <w:rPr>
-          <w:lang w:val="da-DK"/>
-        </w:rPr>
-        <w:t xml:space="preserve"> op imod den nuværende PI-regulator løsning</w:t>
+        <w:t xml:space="preserve">ift. Regulering af kølesystemer. Vil gerne se en MIMO controller. </w:t>
+      </w:r>
+    </w:p>
+    <w:p>
+      <w:pPr>
+        <w:rPr>
+          <w:lang w:val="da-DK"/>
+        </w:rPr>
+      </w:pPr>
+    </w:p>
+    <w:p>
+      <w:pPr>
+        <w:rPr>
+          <w:lang w:val="da-DK"/>
+        </w:rPr>
+      </w:pPr>
+      <w:r>
+        <w:rPr>
+          <w:lang w:val="da-DK"/>
+        </w:rPr>
+        <w:t>Vi benchmarker vores MIMO controller op imod den nuværende PI-regulator løsning</w:t>
       </w:r>
     </w:p>
     <w:p>
@@ -399,82 +313,32 @@
         <w:rPr>
           <w:lang w:val="en-US"/>
         </w:rPr>
-        <w:t xml:space="preserve">Find rapport </w:t>
-      </w:r>
-      <w:proofErr w:type="gramStart"/>
-      <w:r>
+        <w:t>Find rapport template ”AAU report template”</w:t>
+      </w:r>
+    </w:p>
+    <w:p>
+      <w:pPr>
         <w:rPr>
           <w:lang w:val="en-US"/>
         </w:rPr>
-        <w:t>template ”AAU</w:t>
-      </w:r>
-      <w:proofErr w:type="gramEnd"/>
-      <w:r>
+      </w:pPr>
+    </w:p>
+    <w:p>
+      <w:pPr>
         <w:rPr>
           <w:lang w:val="en-US"/>
         </w:rPr>
-        <w:t xml:space="preserve"> report template”</w:t>
-      </w:r>
-    </w:p>
-    <w:p>
-      <w:pPr>
+      </w:pPr>
+      <w:r>
         <w:rPr>
           <w:lang w:val="en-US"/>
         </w:rPr>
-      </w:pPr>
-    </w:p>
-    <w:p>
-      <w:pPr>
-        <w:rPr>
-          <w:lang w:val="en-US"/>
-        </w:rPr>
-      </w:pPr>
-      <w:proofErr w:type="spellStart"/>
-      <w:r>
-        <w:rPr>
-          <w:lang w:val="en-US"/>
-        </w:rPr>
-        <w:t>Foreslag</w:t>
-      </w:r>
-      <w:proofErr w:type="spellEnd"/>
-      <w:r>
-        <w:rPr>
-          <w:lang w:val="en-US"/>
-        </w:rPr>
-        <w:t xml:space="preserve"> </w:t>
-      </w:r>
-      <w:proofErr w:type="spellStart"/>
-      <w:r>
-        <w:rPr>
-          <w:lang w:val="en-US"/>
-        </w:rPr>
-        <w:t>til</w:t>
-      </w:r>
-      <w:proofErr w:type="spellEnd"/>
-      <w:r>
-        <w:rPr>
-          <w:lang w:val="en-US"/>
-        </w:rPr>
-        <w:t xml:space="preserve"> </w:t>
-      </w:r>
-      <w:proofErr w:type="spellStart"/>
-      <w:r>
-        <w:rPr>
-          <w:lang w:val="en-US"/>
-        </w:rPr>
-        <w:t>opbygning</w:t>
-      </w:r>
-      <w:proofErr w:type="spellEnd"/>
-      <w:r>
-        <w:rPr>
-          <w:lang w:val="en-US"/>
-        </w:rPr>
-        <w:t>:</w:t>
-      </w:r>
-    </w:p>
-    <w:p>
-      <w:pPr>
-        <w:pStyle w:val="ListParagraph"/>
+        <w:t>Foreslag til opbygning:</w:t>
+      </w:r>
+    </w:p>
+    <w:p>
+      <w:pPr>
+        <w:pStyle w:val="Listeafsnit"/>
         <w:numPr>
           <w:ilvl w:val="0"/>
           <w:numId w:val="3"/>
@@ -483,18 +347,40 @@
           <w:lang w:val="en-US"/>
         </w:rPr>
       </w:pPr>
-      <w:proofErr w:type="spellStart"/>
       <w:r>
         <w:rPr>
           <w:lang w:val="en-US"/>
         </w:rPr>
         <w:t>Introduktion</w:t>
       </w:r>
-      <w:proofErr w:type="spellEnd"/>
-    </w:p>
-    <w:p>
-      <w:pPr>
-        <w:pStyle w:val="ListParagraph"/>
+    </w:p>
+    <w:p>
+      <w:pPr>
+        <w:pStyle w:val="Listeafsnit"/>
+        <w:numPr>
+          <w:ilvl w:val="1"/>
+          <w:numId w:val="3"/>
+        </w:numPr>
+        <w:rPr>
+          <w:lang w:val="da-DK"/>
+        </w:rPr>
+      </w:pPr>
+      <w:r>
+        <w:rPr>
+          <w:lang w:val="da-DK"/>
+        </w:rPr>
+        <w:t>Hvad er en reefer, s</w:t>
+      </w:r>
+      <w:r>
+        <w:rPr>
+          <w:lang w:val="da-DK"/>
+        </w:rPr>
+        <w:t>houtout bitzer</w:t>
+      </w:r>
+    </w:p>
+    <w:p>
+      <w:pPr>
+        <w:pStyle w:val="Listeafsnit"/>
         <w:numPr>
           <w:ilvl w:val="0"/>
           <w:numId w:val="3"/>
@@ -531,32 +417,18 @@
         <w:rPr>
           <w:lang w:val="da-DK"/>
         </w:rPr>
-        <w:t xml:space="preserve">: hvad er en </w:t>
-      </w:r>
-      <w:proofErr w:type="spellStart"/>
-      <w:r>
-        <w:rPr>
-          <w:lang w:val="da-DK"/>
-        </w:rPr>
-        <w:t>re</w:t>
-      </w:r>
-      <w:r>
-        <w:rPr>
-          <w:lang w:val="da-DK"/>
-        </w:rPr>
-        <w:t>efer</w:t>
-      </w:r>
-      <w:proofErr w:type="spellEnd"/>
-      <w:r>
-        <w:rPr>
-          <w:lang w:val="da-DK"/>
-        </w:rPr>
-        <w:t>, hvad kan måles osv.</w:t>
-      </w:r>
-    </w:p>
-    <w:p>
-      <w:pPr>
-        <w:pStyle w:val="ListParagraph"/>
+        <w:t>: hvad er en re</w:t>
+      </w:r>
+      <w:r>
+        <w:rPr>
+          <w:lang w:val="da-DK"/>
+        </w:rPr>
+        <w:t>efer, hvad kan måles osv.</w:t>
+      </w:r>
+    </w:p>
+    <w:p>
+      <w:pPr>
+        <w:pStyle w:val="Listeafsnit"/>
         <w:numPr>
           <w:ilvl w:val="0"/>
           <w:numId w:val="3"/>
@@ -574,7 +446,7 @@
     </w:p>
     <w:p>
       <w:pPr>
-        <w:pStyle w:val="ListParagraph"/>
+        <w:pStyle w:val="Listeafsnit"/>
         <w:numPr>
           <w:ilvl w:val="1"/>
           <w:numId w:val="3"/>
@@ -583,24 +455,16 @@
           <w:lang w:val="da-DK"/>
         </w:rPr>
       </w:pPr>
-      <w:proofErr w:type="spellStart"/>
-      <w:r>
-        <w:rPr>
-          <w:lang w:val="da-DK"/>
-        </w:rPr>
-        <w:t>Linearisering</w:t>
-      </w:r>
-      <w:proofErr w:type="spellEnd"/>
-      <w:r>
-        <w:rPr>
-          <w:lang w:val="da-DK"/>
-        </w:rPr>
-        <w:t xml:space="preserve"> og parameterbestemmelse</w:t>
-      </w:r>
-    </w:p>
-    <w:p>
-      <w:pPr>
-        <w:pStyle w:val="ListParagraph"/>
+      <w:r>
+        <w:rPr>
+          <w:lang w:val="da-DK"/>
+        </w:rPr>
+        <w:t>Linearisering og parameterbestemmelse</w:t>
+      </w:r>
+    </w:p>
+    <w:p>
+      <w:pPr>
+        <w:pStyle w:val="Listeafsnit"/>
         <w:numPr>
           <w:ilvl w:val="0"/>
           <w:numId w:val="3"/>
@@ -613,12 +477,13 @@
         <w:rPr>
           <w:lang w:val="da-DK"/>
         </w:rPr>
+        <w:lastRenderedPageBreak/>
         <w:t>Reguleringsdesign - Kræver lineær model</w:t>
       </w:r>
     </w:p>
     <w:p>
       <w:pPr>
-        <w:pStyle w:val="ListParagraph"/>
+        <w:pStyle w:val="Listeafsnit"/>
         <w:numPr>
           <w:ilvl w:val="0"/>
           <w:numId w:val="3"/>
@@ -631,13 +496,12 @@
         <w:rPr>
           <w:lang w:val="da-DK"/>
         </w:rPr>
-        <w:lastRenderedPageBreak/>
         <w:t>Robust kontrol design</w:t>
       </w:r>
     </w:p>
     <w:p>
       <w:pPr>
-        <w:pStyle w:val="ListParagraph"/>
+        <w:pStyle w:val="Listeafsnit"/>
         <w:numPr>
           <w:ilvl w:val="0"/>
           <w:numId w:val="3"/>
@@ -650,26 +514,12 @@
         <w:rPr>
           <w:lang w:val="da-DK"/>
         </w:rPr>
-        <w:t xml:space="preserve">Test -&gt; Simulering (potentielt </w:t>
-      </w:r>
-      <w:proofErr w:type="spellStart"/>
-      <w:r>
-        <w:rPr>
-          <w:lang w:val="da-DK"/>
-        </w:rPr>
-        <w:t>benchmark</w:t>
-      </w:r>
-      <w:proofErr w:type="spellEnd"/>
-      <w:r>
-        <w:rPr>
-          <w:lang w:val="da-DK"/>
-        </w:rPr>
-        <w:t>) -&gt; praktisk</w:t>
-      </w:r>
-    </w:p>
-    <w:p>
-      <w:pPr>
-        <w:pStyle w:val="ListParagraph"/>
+        <w:t>Test -&gt; Simulering (potentielt benchmark) -&gt; praktisk</w:t>
+      </w:r>
+    </w:p>
+    <w:p>
+      <w:pPr>
+        <w:pStyle w:val="Listeafsnit"/>
         <w:numPr>
           <w:ilvl w:val="0"/>
           <w:numId w:val="3"/>
@@ -687,7 +537,7 @@
     </w:p>
     <w:p>
       <w:pPr>
-        <w:pStyle w:val="ListParagraph"/>
+        <w:pStyle w:val="Listeafsnit"/>
         <w:numPr>
           <w:ilvl w:val="0"/>
           <w:numId w:val="3"/>
@@ -696,33 +546,11 @@
           <w:lang w:val="da-DK"/>
         </w:rPr>
       </w:pPr>
-      <w:proofErr w:type="spellStart"/>
-      <w:r>
-        <w:rPr>
-          <w:lang w:val="da-DK"/>
-        </w:rPr>
-        <w:t>Appendices</w:t>
-      </w:r>
-      <w:proofErr w:type="spellEnd"/>
-      <w:r>
-        <w:rPr>
-          <w:lang w:val="da-DK"/>
-        </w:rPr>
-        <w:t xml:space="preserve"> - Data, Info om model, hvordan startes </w:t>
-      </w:r>
-      <w:proofErr w:type="gramStart"/>
-      <w:r>
-        <w:rPr>
-          <w:lang w:val="da-DK"/>
-        </w:rPr>
-        <w:t>den?,</w:t>
-      </w:r>
-      <w:proofErr w:type="gramEnd"/>
-      <w:r>
-        <w:rPr>
-          <w:lang w:val="da-DK"/>
-        </w:rPr>
-        <w:t xml:space="preserve"> Teori som ikke er vigtigt nok til at være i det gældende stof, </w:t>
+      <w:r>
+        <w:rPr>
+          <w:lang w:val="da-DK"/>
+        </w:rPr>
+        <w:t xml:space="preserve">Appendices - Data, Info om model, hvordan startes den?, Teori som ikke er vigtigt nok til at være i det gældende stof, </w:t>
       </w:r>
     </w:p>
     <w:p>
@@ -808,21 +636,7 @@
         <w:rPr>
           <w:lang w:val="da-DK"/>
         </w:rPr>
-        <w:t xml:space="preserve">Joakim </w:t>
-      </w:r>
-      <w:proofErr w:type="spellStart"/>
-      <w:r>
-        <w:rPr>
-          <w:lang w:val="da-DK"/>
-        </w:rPr>
-        <w:t>Børlum</w:t>
-      </w:r>
-      <w:proofErr w:type="spellEnd"/>
-      <w:r>
-        <w:rPr>
-          <w:lang w:val="da-DK"/>
-        </w:rPr>
-        <w:t xml:space="preserve"> Petersen (2014/2015 - god rapport)</w:t>
+        <w:t>Joakim Børlum Petersen (2014/2015 - god rapport)</w:t>
       </w:r>
     </w:p>
     <w:p>
@@ -882,117 +696,33 @@
         <w:rPr>
           <w:lang w:val="da-DK"/>
         </w:rPr>
-        <w:t xml:space="preserve">MPC er en god kandidat - kan håndtere </w:t>
-      </w:r>
-      <w:proofErr w:type="spellStart"/>
-      <w:r>
-        <w:rPr>
-          <w:lang w:val="da-DK"/>
-        </w:rPr>
-        <w:t>constraints</w:t>
-      </w:r>
-      <w:proofErr w:type="spellEnd"/>
-      <w:r>
-        <w:rPr>
-          <w:lang w:val="da-DK"/>
-        </w:rPr>
-        <w:t>.</w:t>
-      </w:r>
-      <w:r>
-        <w:rPr>
-          <w:lang w:val="da-DK"/>
-        </w:rPr>
-        <w:t xml:space="preserve"> Det er svære ved </w:t>
-      </w:r>
-      <w:proofErr w:type="spellStart"/>
-      <w:r>
-        <w:rPr>
-          <w:lang w:val="da-DK"/>
-        </w:rPr>
-        <w:t>state</w:t>
-      </w:r>
-      <w:proofErr w:type="spellEnd"/>
-      <w:r>
-        <w:rPr>
-          <w:lang w:val="da-DK"/>
-        </w:rPr>
-        <w:t xml:space="preserve"> </w:t>
-      </w:r>
-      <w:proofErr w:type="spellStart"/>
-      <w:r>
-        <w:rPr>
-          <w:lang w:val="da-DK"/>
-        </w:rPr>
-        <w:t>space</w:t>
-      </w:r>
-      <w:proofErr w:type="spellEnd"/>
-      <w:r>
-        <w:rPr>
-          <w:lang w:val="da-DK"/>
-        </w:rPr>
-        <w:t xml:space="preserve"> regulering af </w:t>
-      </w:r>
-      <w:proofErr w:type="spellStart"/>
-      <w:r>
-        <w:rPr>
-          <w:lang w:val="da-DK"/>
-        </w:rPr>
-        <w:t>reefer</w:t>
-      </w:r>
-      <w:proofErr w:type="spellEnd"/>
-      <w:r>
-        <w:rPr>
-          <w:lang w:val="da-DK"/>
-        </w:rPr>
-        <w:t xml:space="preserve"> er </w:t>
-      </w:r>
-      <w:proofErr w:type="spellStart"/>
-      <w:r>
-        <w:rPr>
-          <w:lang w:val="da-DK"/>
-        </w:rPr>
-        <w:t>aktuatorbegrænsning</w:t>
-      </w:r>
-      <w:proofErr w:type="spellEnd"/>
-      <w:r>
-        <w:rPr>
-          <w:lang w:val="da-DK"/>
-        </w:rPr>
-        <w:t>??</w:t>
-      </w:r>
-    </w:p>
-    <w:p>
-      <w:pPr>
-        <w:rPr>
-          <w:lang w:val="da-DK"/>
-        </w:rPr>
-      </w:pPr>
-    </w:p>
-    <w:p>
-      <w:pPr>
-        <w:rPr>
-          <w:lang w:val="da-DK"/>
-        </w:rPr>
-      </w:pPr>
-      <w:r>
-        <w:rPr>
-          <w:lang w:val="da-DK"/>
-        </w:rPr>
-        <w:t xml:space="preserve">Lav </w:t>
-      </w:r>
-      <w:proofErr w:type="gramStart"/>
-      <w:r>
-        <w:rPr>
-          <w:lang w:val="da-DK"/>
-        </w:rPr>
-        <w:t>GHANT diagram</w:t>
-      </w:r>
-      <w:proofErr w:type="gramEnd"/>
-      <w:r>
-        <w:rPr>
-          <w:lang w:val="da-DK"/>
-        </w:rPr>
-        <w:t xml:space="preserve">. </w:t>
+        <w:t>MPC er en god kandidat - kan håndtere constraints.</w:t>
+      </w:r>
+      <w:r>
+        <w:rPr>
+          <w:lang w:val="da-DK"/>
+        </w:rPr>
+        <w:t xml:space="preserve"> Det er svære ved state space regulering af reefer er aktuatorbegrænsning??</w:t>
+      </w:r>
+    </w:p>
+    <w:p>
+      <w:pPr>
+        <w:rPr>
+          <w:lang w:val="da-DK"/>
+        </w:rPr>
+      </w:pPr>
+    </w:p>
+    <w:p>
+      <w:pPr>
+        <w:rPr>
+          <w:lang w:val="da-DK"/>
+        </w:rPr>
+      </w:pPr>
+      <w:r>
+        <w:rPr>
+          <w:lang w:val="da-DK"/>
+        </w:rPr>
+        <w:t xml:space="preserve">Lav GHANT diagram. </w:t>
       </w:r>
     </w:p>
     <w:p>
@@ -1010,28 +740,18 @@
           <w:lang w:val="da-DK"/>
         </w:rPr>
       </w:pPr>
-      <w:proofErr w:type="spellStart"/>
       <w:r>
         <w:rPr>
           <w:b/>
           <w:bCs/>
           <w:lang w:val="da-DK"/>
         </w:rPr>
-        <w:t>Spm</w:t>
-      </w:r>
-      <w:proofErr w:type="spellEnd"/>
-      <w:r>
-        <w:rPr>
-          <w:b/>
-          <w:bCs/>
-          <w:lang w:val="da-DK"/>
-        </w:rPr>
-        <w:t>. 1</w:t>
-      </w:r>
-    </w:p>
-    <w:p>
-      <w:pPr>
-        <w:pStyle w:val="ListParagraph"/>
+        <w:t>Spm. 1</w:t>
+      </w:r>
+    </w:p>
+    <w:p>
+      <w:pPr>
+        <w:pStyle w:val="Listeafsnit"/>
         <w:numPr>
           <w:ilvl w:val="0"/>
           <w:numId w:val="2"/>
@@ -1049,7 +769,7 @@
     </w:p>
     <w:p>
       <w:pPr>
-        <w:pStyle w:val="ListParagraph"/>
+        <w:pStyle w:val="Listeafsnit"/>
         <w:numPr>
           <w:ilvl w:val="0"/>
           <w:numId w:val="2"/>
@@ -1062,113 +782,65 @@
         <w:rPr>
           <w:lang w:val="da-DK"/>
         </w:rPr>
-        <w:t>Lille simplificeret model som kontrol laves på - testes på den store ”</w:t>
-      </w:r>
-      <w:proofErr w:type="spellStart"/>
-      <w:r>
-        <w:rPr>
-          <w:lang w:val="da-DK"/>
-        </w:rPr>
-        <w:t>high</w:t>
-      </w:r>
-      <w:proofErr w:type="spellEnd"/>
-      <w:r>
-        <w:rPr>
-          <w:lang w:val="da-DK"/>
-        </w:rPr>
-        <w:t xml:space="preserve"> </w:t>
-      </w:r>
-      <w:proofErr w:type="spellStart"/>
-      <w:r>
-        <w:rPr>
-          <w:lang w:val="da-DK"/>
-        </w:rPr>
-        <w:t>fidelity</w:t>
-      </w:r>
-      <w:proofErr w:type="spellEnd"/>
-      <w:r>
-        <w:rPr>
-          <w:lang w:val="da-DK"/>
-        </w:rPr>
-        <w:t>” model.</w:t>
-      </w:r>
-    </w:p>
-    <w:p>
-      <w:pPr>
-        <w:rPr>
-          <w:lang w:val="da-DK"/>
-        </w:rPr>
-      </w:pPr>
-    </w:p>
-    <w:p>
-      <w:pPr>
-        <w:rPr>
-          <w:lang w:val="da-DK"/>
-        </w:rPr>
-      </w:pPr>
-      <w:proofErr w:type="spellStart"/>
+        <w:t>Lille simplificeret model som kontrol laves på - testes på den store ”high fidelity” model.</w:t>
+      </w:r>
+    </w:p>
+    <w:p>
+      <w:pPr>
+        <w:rPr>
+          <w:lang w:val="da-DK"/>
+        </w:rPr>
+      </w:pPr>
+    </w:p>
+    <w:p>
+      <w:pPr>
+        <w:rPr>
+          <w:lang w:val="da-DK"/>
+        </w:rPr>
+      </w:pPr>
       <w:r>
         <w:rPr>
           <w:b/>
           <w:bCs/>
           <w:lang w:val="da-DK"/>
         </w:rPr>
-        <w:t>Spm</w:t>
-      </w:r>
-      <w:proofErr w:type="spellEnd"/>
-      <w:r>
+        <w:t>Spm. 2</w:t>
+      </w:r>
+    </w:p>
+    <w:p>
+      <w:pPr>
+        <w:rPr>
+          <w:lang w:val="da-DK"/>
+        </w:rPr>
+      </w:pPr>
+    </w:p>
+    <w:p>
+      <w:pPr>
+        <w:rPr>
+          <w:lang w:val="da-DK"/>
+        </w:rPr>
+      </w:pPr>
+    </w:p>
+    <w:p>
+      <w:pPr>
         <w:rPr>
           <w:b/>
           <w:bCs/>
           <w:lang w:val="da-DK"/>
         </w:rPr>
-        <w:t>. 2</w:t>
-      </w:r>
-    </w:p>
-    <w:p>
-      <w:pPr>
-        <w:rPr>
-          <w:lang w:val="da-DK"/>
-        </w:rPr>
-      </w:pPr>
-    </w:p>
-    <w:p>
-      <w:pPr>
-        <w:rPr>
-          <w:lang w:val="da-DK"/>
-        </w:rPr>
-      </w:pPr>
-    </w:p>
-    <w:p>
-      <w:pPr>
+      </w:pPr>
+      <w:r>
         <w:rPr>
           <w:b/>
           <w:bCs/>
           <w:lang w:val="da-DK"/>
         </w:rPr>
-      </w:pPr>
-      <w:proofErr w:type="spellStart"/>
-      <w:r>
-        <w:rPr>
-          <w:b/>
-          <w:bCs/>
-          <w:lang w:val="da-DK"/>
-        </w:rPr>
-        <w:t>Spm</w:t>
-      </w:r>
-      <w:proofErr w:type="spellEnd"/>
-      <w:r>
-        <w:rPr>
-          <w:b/>
-          <w:bCs/>
-          <w:lang w:val="da-DK"/>
-        </w:rPr>
-        <w:t xml:space="preserve"> 4. Allokering af tid</w:t>
-      </w:r>
-    </w:p>
-    <w:p>
-      <w:pPr>
-        <w:pStyle w:val="ListParagraph"/>
+        <w:t>Spm 4. Allokering af tid</w:t>
+      </w:r>
+    </w:p>
+    <w:p>
+      <w:pPr>
+        <w:pStyle w:val="Listeafsnit"/>
         <w:numPr>
           <w:ilvl w:val="0"/>
           <w:numId w:val="2"/>
@@ -1186,7 +858,7 @@
     </w:p>
     <w:p>
       <w:pPr>
-        <w:pStyle w:val="ListParagraph"/>
+        <w:pStyle w:val="Listeafsnit"/>
         <w:numPr>
           <w:ilvl w:val="0"/>
           <w:numId w:val="2"/>
@@ -1204,7 +876,7 @@
     </w:p>
     <w:p>
       <w:pPr>
-        <w:pStyle w:val="ListParagraph"/>
+        <w:pStyle w:val="Listeafsnit"/>
         <w:numPr>
           <w:ilvl w:val="0"/>
           <w:numId w:val="2"/>
@@ -1222,7 +894,7 @@
     </w:p>
     <w:p>
       <w:pPr>
-        <w:pStyle w:val="ListParagraph"/>
+        <w:pStyle w:val="Listeafsnit"/>
         <w:numPr>
           <w:ilvl w:val="0"/>
           <w:numId w:val="2"/>
@@ -1240,7 +912,7 @@
     </w:p>
     <w:p>
       <w:pPr>
-        <w:pStyle w:val="ListParagraph"/>
+        <w:pStyle w:val="Listeafsnit"/>
         <w:numPr>
           <w:ilvl w:val="0"/>
           <w:numId w:val="2"/>
@@ -1253,26 +925,12 @@
         <w:rPr>
           <w:lang w:val="da-DK"/>
         </w:rPr>
-        <w:t xml:space="preserve">Anmod ikke om alt for meget til </w:t>
-      </w:r>
-      <w:proofErr w:type="spellStart"/>
-      <w:r>
-        <w:rPr>
-          <w:lang w:val="da-DK"/>
-        </w:rPr>
-        <w:t>review</w:t>
-      </w:r>
-      <w:proofErr w:type="spellEnd"/>
-      <w:r>
-        <w:rPr>
-          <w:lang w:val="da-DK"/>
-        </w:rPr>
-        <w:t>, men spørg om specifikke ting.</w:t>
-      </w:r>
-    </w:p>
-    <w:p>
-      <w:pPr>
-        <w:pStyle w:val="ListParagraph"/>
+        <w:t>Anmod ikke om alt for meget til review, men spørg om specifikke ting.</w:t>
+      </w:r>
+    </w:p>
+    <w:p>
+      <w:pPr>
+        <w:pStyle w:val="Listeafsnit"/>
         <w:numPr>
           <w:ilvl w:val="0"/>
           <w:numId w:val="2"/>
@@ -1285,28 +943,12 @@
         <w:rPr>
           <w:lang w:val="da-DK"/>
         </w:rPr>
-        <w:t xml:space="preserve">Når der afleveres til </w:t>
-      </w:r>
-      <w:proofErr w:type="spellStart"/>
-      <w:proofErr w:type="gramStart"/>
-      <w:r>
-        <w:rPr>
-          <w:lang w:val="da-DK"/>
-        </w:rPr>
-        <w:t>review</w:t>
-      </w:r>
-      <w:proofErr w:type="spellEnd"/>
-      <w:proofErr w:type="gramEnd"/>
-      <w:r>
-        <w:rPr>
-          <w:lang w:val="da-DK"/>
-        </w:rPr>
-        <w:t xml:space="preserve"> skal alt sendes med hver gang</w:t>
-      </w:r>
-    </w:p>
-    <w:p>
-      <w:pPr>
-        <w:pStyle w:val="ListParagraph"/>
+        <w:t>Når der afleveres til review skal alt sendes med hver gang</w:t>
+      </w:r>
+    </w:p>
+    <w:p>
+      <w:pPr>
+        <w:pStyle w:val="Listeafsnit"/>
         <w:numPr>
           <w:ilvl w:val="0"/>
           <w:numId w:val="2"/>
@@ -1663,7 +1305,7 @@
         <w:rFonts w:asciiTheme="minorHAnsi" w:eastAsiaTheme="minorHAnsi" w:hAnsiTheme="minorHAnsi" w:cstheme="minorBidi"/>
         <w:sz w:val="24"/>
         <w:szCs w:val="24"/>
-        <w:lang w:val="en-DK" w:eastAsia="en-US" w:bidi="ar-SA"/>
+        <w:lang w:eastAsia="en-US" w:bidi="ar-SA"/>
       </w:rPr>
     </w:rPrDefault>
     <w:pPrDefault/>
@@ -2050,13 +1692,13 @@
     <w:name w:val="Normal"/>
     <w:qFormat/>
   </w:style>
-  <w:style w:type="character" w:default="1" w:styleId="DefaultParagraphFont">
+  <w:style w:type="character" w:default="1" w:styleId="Standardskrifttypeiafsnit">
     <w:name w:val="Default Paragraph Font"/>
     <w:uiPriority w:val="1"/>
     <w:semiHidden/>
     <w:unhideWhenUsed/>
   </w:style>
-  <w:style w:type="table" w:default="1" w:styleId="TableNormal">
+  <w:style w:type="table" w:default="1" w:styleId="Tabel-Normal">
     <w:name w:val="Normal Table"/>
     <w:uiPriority w:val="99"/>
     <w:semiHidden/>
@@ -2071,17 +1713,17 @@
       </w:tblCellMar>
     </w:tblPr>
   </w:style>
-  <w:style w:type="numbering" w:default="1" w:styleId="NoList">
+  <w:style w:type="numbering" w:default="1" w:styleId="Ingenoversigt">
     <w:name w:val="No List"/>
     <w:uiPriority w:val="99"/>
     <w:semiHidden/>
     <w:unhideWhenUsed/>
   </w:style>
-  <w:style w:type="paragraph" w:styleId="Title">
+  <w:style w:type="paragraph" w:styleId="Titel">
     <w:name w:val="Title"/>
     <w:basedOn w:val="Normal"/>
     <w:next w:val="Normal"/>
-    <w:link w:val="TitleChar"/>
+    <w:link w:val="TitelTegn"/>
     <w:uiPriority w:val="10"/>
     <w:qFormat/>
     <w:rsid w:val="003642EA"/>
@@ -2096,10 +1738,10 @@
       <w:szCs w:val="56"/>
     </w:rPr>
   </w:style>
-  <w:style w:type="character" w:customStyle="1" w:styleId="TitleChar">
-    <w:name w:val="Title Char"/>
-    <w:basedOn w:val="DefaultParagraphFont"/>
-    <w:link w:val="Title"/>
+  <w:style w:type="character" w:customStyle="1" w:styleId="TitelTegn">
+    <w:name w:val="Titel Tegn"/>
+    <w:basedOn w:val="Standardskrifttypeiafsnit"/>
+    <w:link w:val="Titel"/>
     <w:uiPriority w:val="10"/>
     <w:rsid w:val="003642EA"/>
     <w:rPr>
@@ -2110,7 +1752,7 @@
       <w:szCs w:val="56"/>
     </w:rPr>
   </w:style>
-  <w:style w:type="paragraph" w:styleId="ListParagraph">
+  <w:style w:type="paragraph" w:styleId="Listeafsnit">
     <w:name w:val="List Paragraph"/>
     <w:basedOn w:val="Normal"/>
     <w:uiPriority w:val="34"/>

</xml_diff>